<commit_message>
formatting and language edits for judgment bundle documents
</commit_message>
<xml_diff>
--- a/docassemble/MLHDivorceAndCustody/data/templates/judgment_addendum_4_pensions.docx
+++ b/docassemble/MLHDivorceAndCustody/data/templates/judgment_addendum_4_pensions.docx
@@ -585,7 +585,6 @@
             <w:pPr>
               <w:pStyle w:val="TableParagraph"/>
               <w:spacing w:before="120"/>
-              <w:jc w:val="center"/>
               <w:rPr>
                 <w:b/>
                 <w:color w:val="231F20"/>
@@ -619,21 +618,47 @@
                 <w:sz w:val="20"/>
               </w:rPr>
               <w:t>NO.</w:t>
+            </w:r>
+            <w:r>
+              <w:rPr>
+                <w:b/>
+                <w:color w:val="231F20"/>
+                <w:spacing w:val="-5"/>
+                <w:sz w:val="20"/>
+              </w:rPr>
+              <w:t xml:space="preserve"> </w:t>
+            </w:r>
+            <w:r>
+              <w:rPr>
+                <w:b/>
+                <w:bCs/>
+                <w:sz w:val="20"/>
+                <w:szCs w:val="20"/>
+              </w:rPr>
+              <w:t>A</w:t>
+            </w:r>
+            <w:r>
+              <w:rPr>
+                <w:b/>
+                <w:bCs/>
+                <w:sz w:val="20"/>
+                <w:szCs w:val="20"/>
+              </w:rPr>
+              <w:t>ND JUDGE</w:t>
             </w:r>
           </w:p>
           <w:p>
             <w:pPr>
               <w:pStyle w:val="TableParagraph"/>
-              <w:jc w:val="center"/>
-              <w:rPr>
-                <w:b/>
+              <w:rPr>
+                <w:bCs/>
                 <w:sz w:val="20"/>
               </w:rPr>
             </w:pPr>
             <w:proofErr w:type="gramStart"/>
             <w:r>
               <w:rPr>
-                <w:b/>
+                <w:bCs/>
                 <w:color w:val="231F20"/>
                 <w:spacing w:val="-5"/>
                 <w:sz w:val="20"/>
@@ -643,7 +668,7 @@
             <w:proofErr w:type="spellStart"/>
             <w:r>
               <w:rPr>
-                <w:b/>
+                <w:bCs/>
                 <w:color w:val="231F20"/>
                 <w:spacing w:val="-5"/>
                 <w:sz w:val="20"/>
@@ -653,7 +678,7 @@
             <w:proofErr w:type="gramEnd"/>
             <w:r>
               <w:rPr>
-                <w:b/>
+                <w:bCs/>
                 <w:color w:val="231F20"/>
                 <w:spacing w:val="-5"/>
                 <w:sz w:val="20"/>
@@ -663,7 +688,7 @@
             <w:proofErr w:type="spellEnd"/>
             <w:r>
               <w:rPr>
-                <w:b/>
+                <w:bCs/>
                 <w:color w:val="231F20"/>
                 <w:spacing w:val="-5"/>
                 <w:sz w:val="20"/>
@@ -784,14 +809,14 @@
           <w:p>
             <w:pPr>
               <w:rPr>
-                <w:b/>
+                <w:bCs/>
                 <w:sz w:val="20"/>
               </w:rPr>
             </w:pPr>
             <w:proofErr w:type="gramStart"/>
             <w:r>
               <w:rPr>
-                <w:b/>
+                <w:bCs/>
                 <w:sz w:val="20"/>
               </w:rPr>
               <w:t xml:space="preserve">{{ </w:t>
@@ -799,7 +824,7 @@
             <w:proofErr w:type="spellStart"/>
             <w:r>
               <w:rPr>
-                <w:b/>
+                <w:bCs/>
                 <w:sz w:val="20"/>
               </w:rPr>
               <w:t>the</w:t>
@@ -807,7 +832,7 @@
             <w:proofErr w:type="gramEnd"/>
             <w:r>
               <w:rPr>
-                <w:b/>
+                <w:bCs/>
                 <w:sz w:val="20"/>
               </w:rPr>
               <w:t>_</w:t>
@@ -815,7 +840,7 @@
             <w:proofErr w:type="gramStart"/>
             <w:r>
               <w:rPr>
-                <w:b/>
+                <w:bCs/>
                 <w:sz w:val="20"/>
               </w:rPr>
               <w:t>court.address</w:t>
@@ -823,7 +848,7 @@
             <w:proofErr w:type="gramEnd"/>
             <w:r>
               <w:rPr>
-                <w:b/>
+                <w:bCs/>
                 <w:sz w:val="20"/>
               </w:rPr>
               <w:t>.on_one_</w:t>
@@ -831,7 +856,7 @@
             <w:proofErr w:type="gramStart"/>
             <w:r>
               <w:rPr>
-                <w:b/>
+                <w:bCs/>
                 <w:sz w:val="20"/>
               </w:rPr>
               <w:t>line</w:t>
@@ -839,7 +864,7 @@
             <w:proofErr w:type="spellEnd"/>
             <w:r>
               <w:rPr>
-                <w:b/>
+                <w:bCs/>
                 <w:sz w:val="20"/>
               </w:rPr>
               <w:t>(</w:t>
@@ -847,17 +872,10 @@
             <w:proofErr w:type="gramEnd"/>
             <w:r>
               <w:rPr>
-                <w:b/>
-                <w:sz w:val="20"/>
-              </w:rPr>
-              <w:t>)</w:t>
-            </w:r>
-            <w:r>
-              <w:rPr>
-                <w:b/>
-                <w:sz w:val="20"/>
-              </w:rPr>
-              <w:t xml:space="preserve"> }}</w:t>
+                <w:bCs/>
+                <w:sz w:val="20"/>
+              </w:rPr>
+              <w:t>) }}</w:t>
             </w:r>
           </w:p>
         </w:tc>
@@ -869,14 +887,14 @@
             <w:pPr>
               <w:jc w:val="right"/>
               <w:rPr>
-                <w:b/>
+                <w:bCs/>
                 <w:sz w:val="20"/>
               </w:rPr>
             </w:pPr>
             <w:proofErr w:type="gramStart"/>
             <w:r>
               <w:rPr>
-                <w:b/>
+                <w:bCs/>
                 <w:sz w:val="20"/>
               </w:rPr>
               <w:t xml:space="preserve">{{ </w:t>
@@ -884,7 +902,7 @@
             <w:proofErr w:type="spellStart"/>
             <w:r>
               <w:rPr>
-                <w:b/>
+                <w:bCs/>
                 <w:sz w:val="20"/>
               </w:rPr>
               <w:t>the</w:t>
@@ -892,7 +910,7 @@
             <w:proofErr w:type="gramEnd"/>
             <w:r>
               <w:rPr>
-                <w:b/>
+                <w:bCs/>
                 <w:sz w:val="20"/>
               </w:rPr>
               <w:t>_</w:t>
@@ -900,7 +918,7 @@
             <w:proofErr w:type="gramStart"/>
             <w:r>
               <w:rPr>
-                <w:b/>
+                <w:bCs/>
                 <w:sz w:val="20"/>
               </w:rPr>
               <w:t>court.phone</w:t>
@@ -909,7 +927,7 @@
             <w:proofErr w:type="gramEnd"/>
             <w:r>
               <w:rPr>
-                <w:b/>
+                <w:bCs/>
                 <w:sz w:val="20"/>
               </w:rPr>
               <w:t xml:space="preserve"> }}</w:t>
@@ -1014,25 +1032,28 @@
                             <w:pPr>
                               <w:pStyle w:val="BodyText"/>
                               <w:ind w:left="69"/>
+                              <w:rPr>
+                                <w:sz w:val="20"/>
+                                <w:szCs w:val="20"/>
+                              </w:rPr>
                             </w:pPr>
+                            <w:proofErr w:type="gramStart"/>
                             <w:r>
                               <w:rPr>
                                 <w:color w:val="231F20"/>
                                 <w:spacing w:val="-4"/>
+                                <w:sz w:val="20"/>
+                                <w:szCs w:val="20"/>
                               </w:rPr>
-                              <w:t xml:space="preserve">{{ </w:t>
+                              <w:t>{{ defendants</w:t>
                             </w:r>
+                            <w:proofErr w:type="gramEnd"/>
                             <w:r>
                               <w:rPr>
                                 <w:color w:val="231F20"/>
                                 <w:spacing w:val="-4"/>
-                              </w:rPr>
-                              <w:t>defendants</w:t>
-                            </w:r>
-                            <w:r>
-                              <w:rPr>
-                                <w:color w:val="231F20"/>
-                                <w:spacing w:val="-4"/>
+                                <w:sz w:val="20"/>
+                                <w:szCs w:val="20"/>
                               </w:rPr>
                               <w:t xml:space="preserve"> }}</w:t>
                             </w:r>
@@ -1092,25 +1113,28 @@
                       <w:pPr>
                         <w:pStyle w:val="BodyText"/>
                         <w:ind w:left="69"/>
+                        <w:rPr>
+                          <w:sz w:val="20"/>
+                          <w:szCs w:val="20"/>
+                        </w:rPr>
                       </w:pPr>
+                      <w:proofErr w:type="gramStart"/>
                       <w:r>
                         <w:rPr>
                           <w:color w:val="231F20"/>
                           <w:spacing w:val="-4"/>
+                          <w:sz w:val="20"/>
+                          <w:szCs w:val="20"/>
                         </w:rPr>
-                        <w:t xml:space="preserve">{{ </w:t>
+                        <w:t>{{ defendants</w:t>
                       </w:r>
+                      <w:proofErr w:type="gramEnd"/>
                       <w:r>
                         <w:rPr>
                           <w:color w:val="231F20"/>
                           <w:spacing w:val="-4"/>
-                        </w:rPr>
-                        <w:t>defendants</w:t>
-                      </w:r>
-                      <w:r>
-                        <w:rPr>
-                          <w:color w:val="231F20"/>
-                          <w:spacing w:val="-4"/>
+                          <w:sz w:val="20"/>
+                          <w:szCs w:val="20"/>
                         </w:rPr>
                         <w:t xml:space="preserve"> }}</w:t>
                       </w:r>
@@ -1207,6 +1231,8 @@
                               <w:rPr>
                                 <w:color w:val="231F20"/>
                                 <w:spacing w:val="-4"/>
+                                <w:sz w:val="20"/>
+                                <w:szCs w:val="20"/>
                               </w:rPr>
                             </w:pPr>
                             <w:proofErr w:type="gramStart"/>
@@ -1214,31 +1240,21 @@
                               <w:rPr>
                                 <w:color w:val="231F20"/>
                                 <w:spacing w:val="-4"/>
+                                <w:sz w:val="20"/>
+                                <w:szCs w:val="20"/>
                               </w:rPr>
-                              <w:t xml:space="preserve">{{ </w:t>
-                            </w:r>
-                            <w:r>
-                              <w:rPr>
-                                <w:color w:val="231F20"/>
-                                <w:spacing w:val="-4"/>
-                              </w:rPr>
-                              <w:t>plaintiffs</w:t>
+                              <w:t>{{ plaintiffs</w:t>
                             </w:r>
                             <w:proofErr w:type="gramEnd"/>
                             <w:r>
                               <w:rPr>
                                 <w:color w:val="231F20"/>
                                 <w:spacing w:val="-4"/>
+                                <w:sz w:val="20"/>
+                                <w:szCs w:val="20"/>
                               </w:rPr>
                               <w:t xml:space="preserve"> }}</w:t>
                             </w:r>
-                          </w:p>
-                          <w:p>
-                            <w:pPr>
-                              <w:pStyle w:val="BodyText"/>
-                              <w:spacing w:before="13"/>
-                              <w:ind w:left="31"/>
-                            </w:pPr>
                           </w:p>
                         </w:txbxContent>
                       </wps:txbx>
@@ -1299,6 +1315,8 @@
                         <w:rPr>
                           <w:color w:val="231F20"/>
                           <w:spacing w:val="-4"/>
+                          <w:sz w:val="20"/>
+                          <w:szCs w:val="20"/>
                         </w:rPr>
                       </w:pPr>
                       <w:proofErr w:type="gramStart"/>
@@ -1306,31 +1324,21 @@
                         <w:rPr>
                           <w:color w:val="231F20"/>
                           <w:spacing w:val="-4"/>
+                          <w:sz w:val="20"/>
+                          <w:szCs w:val="20"/>
                         </w:rPr>
-                        <w:t xml:space="preserve">{{ </w:t>
-                      </w:r>
-                      <w:r>
-                        <w:rPr>
-                          <w:color w:val="231F20"/>
-                          <w:spacing w:val="-4"/>
-                        </w:rPr>
-                        <w:t>plaintiffs</w:t>
+                        <w:t>{{ plaintiffs</w:t>
                       </w:r>
                       <w:proofErr w:type="gramEnd"/>
                       <w:r>
                         <w:rPr>
                           <w:color w:val="231F20"/>
                           <w:spacing w:val="-4"/>
+                          <w:sz w:val="20"/>
+                          <w:szCs w:val="20"/>
                         </w:rPr>
                         <w:t xml:space="preserve"> }}</w:t>
                       </w:r>
-                    </w:p>
-                    <w:p>
-                      <w:pPr>
-                        <w:pStyle w:val="BodyText"/>
-                        <w:spacing w:before="13"/>
-                        <w:ind w:left="31"/>
-                      </w:pPr>
                     </w:p>
                   </w:txbxContent>
                 </v:textbox>

</xml_diff>